<commit_message>
added photo getting app
</commit_message>
<xml_diff>
--- a/Angular Bootcamp Notes.docx
+++ b/Angular Bootcamp Notes.docx
@@ -478,6 +478,1140 @@
           <w:lang w:val="en-US"/>
         </w:rPr>
         <w:t>If you google OWASP, you can find examples of code you can use to test whether your application is vulnerable to an attack.</w:t>
+      </w:r>
+    </w:p>
+    <w:p>
+      <w:pPr>
+        <w:rPr>
+          <w:lang w:val="en-US"/>
+        </w:rPr>
+      </w:pPr>
+    </w:p>
+    <w:p>
+      <w:pPr>
+        <w:rPr>
+          <w:lang w:val="en-US"/>
+        </w:rPr>
+      </w:pPr>
+      <w:r>
+        <w:rPr>
+          <w:lang w:val="en-US"/>
+        </w:rPr>
+        <w:t>Online IDE Testing for RXJS</w:t>
+      </w:r>
+    </w:p>
+    <w:p>
+      <w:pPr>
+        <w:rPr>
+          <w:lang w:val="en-US"/>
+        </w:rPr>
+      </w:pPr>
+      <w:hyperlink r:id="rId16" w:history="1">
+        <w:r>
+          <w:rPr>
+            <w:rStyle w:val="Hyperlink"/>
+            <w:lang w:val="en-US"/>
+          </w:rPr>
+          <w:t>https://out.stegrider.vercel.app</w:t>
+        </w:r>
+      </w:hyperlink>
+    </w:p>
+    <w:p>
+      <w:pPr>
+        <w:rPr>
+          <w:lang w:val="en-US"/>
+        </w:rPr>
+      </w:pPr>
+    </w:p>
+    <w:p>
+      <w:pPr>
+        <w:rPr>
+          <w:lang w:val="en-US"/>
+        </w:rPr>
+      </w:pPr>
+      <w:r>
+        <w:rPr>
+          <w:lang w:val="en-US"/>
+        </w:rPr>
+        <w:t>RXJS documentation:</w:t>
+      </w:r>
+    </w:p>
+    <w:p>
+      <w:pPr>
+        <w:rPr>
+          <w:lang w:val="en-US"/>
+        </w:rPr>
+      </w:pPr>
+      <w:hyperlink r:id="rId17" w:history="1">
+        <w:r>
+          <w:rPr>
+            <w:rStyle w:val="Hyperlink"/>
+            <w:lang w:val="en-US"/>
+          </w:rPr>
+          <w:t>https://rxjs.dev</w:t>
+        </w:r>
+      </w:hyperlink>
+    </w:p>
+    <w:p>
+      <w:pPr>
+        <w:rPr>
+          <w:lang w:val="en-US"/>
+        </w:rPr>
+      </w:pPr>
+      <w:r>
+        <w:rPr>
+          <w:lang w:val="en-US"/>
+        </w:rPr>
+        <w:br w:type="page"/>
+      </w:r>
+    </w:p>
+    <w:p>
+      <w:pPr>
+        <w:rPr>
+          <w:lang w:val="en-US"/>
+        </w:rPr>
+      </w:pPr>
+      <w:r>
+        <w:rPr>
+          <w:lang w:val="en-US"/>
+        </w:rPr>
+        <w:lastRenderedPageBreak/>
+        <w:t xml:space="preserve">RXJS code for </w:t>
+      </w:r>
+      <w:hyperlink r:id="rId18" w:history="1">
+        <w:r>
+          <w:rPr>
+            <w:rStyle w:val="Hyperlink"/>
+            <w:lang w:val="en-US"/>
+          </w:rPr>
+          <w:t>https://rxjs.dev</w:t>
+        </w:r>
+      </w:hyperlink>
+    </w:p>
+    <w:p>
+      <w:pPr>
+        <w:rPr>
+          <w:lang w:val="en-US"/>
+        </w:rPr>
+      </w:pPr>
+    </w:p>
+    <w:p>
+      <w:pPr>
+        <w:rPr>
+          <w:lang w:val="en-US"/>
+        </w:rPr>
+      </w:pPr>
+    </w:p>
+    <w:p>
+      <w:pPr>
+        <w:rPr>
+          <w:lang w:val="en-US"/>
+        </w:rPr>
+      </w:pPr>
+      <w:r>
+        <w:rPr>
+          <w:lang w:val="en-US"/>
+        </w:rPr>
+        <w:t>const {Observable} = Rx;</w:t>
+      </w:r>
+    </w:p>
+    <w:p>
+      <w:pPr>
+        <w:rPr>
+          <w:lang w:val="en-US"/>
+        </w:rPr>
+      </w:pPr>
+      <w:r>
+        <w:rPr>
+          <w:lang w:val="en-US"/>
+        </w:rPr>
+        <w:t>const {tap, share} = RxOperators;</w:t>
+      </w:r>
+    </w:p>
+    <w:p>
+      <w:pPr>
+        <w:rPr>
+          <w:lang w:val="en-US"/>
+        </w:rPr>
+      </w:pPr>
+    </w:p>
+    <w:p>
+      <w:pPr>
+        <w:rPr>
+          <w:lang w:val="en-US"/>
+        </w:rPr>
+      </w:pPr>
+      <w:r>
+        <w:rPr>
+          <w:lang w:val="en-US"/>
+        </w:rPr>
+        <w:t>const observable = new Observable((subscriber) =&gt; {</w:t>
+      </w:r>
+    </w:p>
+    <w:p>
+      <w:pPr>
+        <w:rPr>
+          <w:lang w:val="en-US"/>
+        </w:rPr>
+      </w:pPr>
+      <w:r>
+        <w:rPr>
+          <w:lang w:val="en-US"/>
+        </w:rPr>
+        <w:tab/>
+        <w:t>//throw something into our pipeline: number, string, object, whatever</w:t>
+      </w:r>
+    </w:p>
+    <w:p>
+      <w:pPr>
+        <w:rPr>
+          <w:lang w:val="en-US"/>
+        </w:rPr>
+      </w:pPr>
+      <w:r>
+        <w:rPr>
+          <w:lang w:val="en-US"/>
+        </w:rPr>
+        <w:t xml:space="preserve">  subscriber.next(1);</w:t>
+      </w:r>
+    </w:p>
+    <w:p>
+      <w:pPr>
+        <w:rPr>
+          <w:lang w:val="en-US"/>
+        </w:rPr>
+      </w:pPr>
+      <w:r>
+        <w:rPr>
+          <w:lang w:val="en-US"/>
+        </w:rPr>
+        <w:t xml:space="preserve">  subscriber.next(2);</w:t>
+      </w:r>
+    </w:p>
+    <w:p>
+      <w:pPr>
+        <w:rPr>
+          <w:lang w:val="en-US"/>
+        </w:rPr>
+      </w:pPr>
+      <w:r>
+        <w:rPr>
+          <w:lang w:val="en-US"/>
+        </w:rPr>
+        <w:t xml:space="preserve">  subscriber.next(3);</w:t>
+      </w:r>
+    </w:p>
+    <w:p>
+      <w:pPr>
+        <w:rPr>
+          <w:lang w:val="en-US"/>
+        </w:rPr>
+      </w:pPr>
+      <w:r>
+        <w:rPr>
+          <w:lang w:val="en-US"/>
+        </w:rPr>
+        <w:t xml:space="preserve">  </w:t>
+      </w:r>
+    </w:p>
+    <w:p>
+      <w:pPr>
+        <w:rPr>
+          <w:lang w:val="en-US"/>
+        </w:rPr>
+      </w:pPr>
+      <w:r>
+        <w:rPr>
+          <w:lang w:val="en-US"/>
+        </w:rPr>
+        <w:t xml:space="preserve">  //marks observable as complete</w:t>
+      </w:r>
+    </w:p>
+    <w:p>
+      <w:pPr>
+        <w:rPr>
+          <w:lang w:val="en-US"/>
+        </w:rPr>
+      </w:pPr>
+      <w:r>
+        <w:rPr>
+          <w:lang w:val="en-US"/>
+        </w:rPr>
+        <w:t xml:space="preserve">  subscriber.complete();</w:t>
+      </w:r>
+    </w:p>
+    <w:p>
+      <w:pPr>
+        <w:rPr>
+          <w:lang w:val="en-US"/>
+        </w:rPr>
+      </w:pPr>
+      <w:r>
+        <w:rPr>
+          <w:lang w:val="en-US"/>
+        </w:rPr>
+        <w:t xml:space="preserve">  </w:t>
+      </w:r>
+    </w:p>
+    <w:p>
+      <w:pPr>
+        <w:rPr>
+          <w:lang w:val="en-US"/>
+        </w:rPr>
+      </w:pPr>
+      <w:r>
+        <w:rPr>
+          <w:lang w:val="en-US"/>
+        </w:rPr>
+        <w:t xml:space="preserve">    //emit an error. No more vales will come out</w:t>
+      </w:r>
+    </w:p>
+    <w:p>
+      <w:pPr>
+        <w:rPr>
+          <w:lang w:val="en-US"/>
+        </w:rPr>
+      </w:pPr>
+      <w:r>
+        <w:rPr>
+          <w:lang w:val="en-US"/>
+        </w:rPr>
+        <w:t xml:space="preserve">  //subscriber.error(new Error('gekaglj'));</w:t>
+      </w:r>
+    </w:p>
+    <w:p>
+      <w:pPr>
+        <w:rPr>
+          <w:lang w:val="en-US"/>
+        </w:rPr>
+      </w:pPr>
+      <w:r>
+        <w:rPr>
+          <w:lang w:val="en-US"/>
+        </w:rPr>
+        <w:t xml:space="preserve">  }).pipe(</w:t>
+      </w:r>
+    </w:p>
+    <w:p>
+      <w:pPr>
+        <w:rPr>
+          <w:lang w:val="en-US"/>
+        </w:rPr>
+      </w:pPr>
+      <w:r>
+        <w:rPr>
+          <w:lang w:val="en-US"/>
+        </w:rPr>
+        <w:t xml:space="preserve">    tap(value =&gt; console.log('From tap:', value)),</w:t>
+      </w:r>
+    </w:p>
+    <w:p>
+      <w:pPr>
+        <w:rPr>
+          <w:lang w:val="en-US"/>
+        </w:rPr>
+      </w:pPr>
+      <w:r>
+        <w:rPr>
+          <w:lang w:val="en-US"/>
+        </w:rPr>
+        <w:t xml:space="preserve">  </w:t>
+      </w:r>
+      <w:r>
+        <w:rPr>
+          <w:lang w:val="en-US"/>
+        </w:rPr>
+        <w:tab/>
+        <w:t>share()</w:t>
+      </w:r>
+    </w:p>
+    <w:p>
+      <w:pPr>
+        <w:rPr>
+          <w:lang w:val="en-US"/>
+        </w:rPr>
+      </w:pPr>
+      <w:r>
+        <w:rPr>
+          <w:lang w:val="en-US"/>
+        </w:rPr>
+        <w:t>);</w:t>
+      </w:r>
+    </w:p>
+    <w:p>
+      <w:pPr>
+        <w:rPr>
+          <w:lang w:val="en-US"/>
+        </w:rPr>
+      </w:pPr>
+    </w:p>
+    <w:p>
+      <w:pPr>
+        <w:rPr>
+          <w:lang w:val="en-US"/>
+        </w:rPr>
+      </w:pPr>
+      <w:r>
+        <w:rPr>
+          <w:lang w:val="en-US"/>
+        </w:rPr>
+        <w:t>observable.subscribe(</w:t>
+      </w:r>
+    </w:p>
+    <w:p>
+      <w:pPr>
+        <w:rPr>
+          <w:lang w:val="en-US"/>
+        </w:rPr>
+      </w:pPr>
+      <w:r>
+        <w:rPr>
+          <w:lang w:val="en-US"/>
+        </w:rPr>
+        <w:t xml:space="preserve">  (value) =&gt; console.log('Next value:', value),//next</w:t>
+      </w:r>
+    </w:p>
+    <w:p>
+      <w:pPr>
+        <w:rPr>
+          <w:lang w:val="en-US"/>
+        </w:rPr>
+      </w:pPr>
+      <w:r>
+        <w:rPr>
+          <w:lang w:val="en-US"/>
+        </w:rPr>
+        <w:t xml:space="preserve">  (err) =&gt; console.error('Bad Thing !!!', err.message),//error</w:t>
+      </w:r>
+    </w:p>
+    <w:p>
+      <w:pPr>
+        <w:rPr>
+          <w:lang w:val="en-US"/>
+        </w:rPr>
+      </w:pPr>
+      <w:r>
+        <w:rPr>
+          <w:lang w:val="en-US"/>
+        </w:rPr>
+        <w:t xml:space="preserve">  () =&gt; console.log('Complete') //completion</w:t>
+      </w:r>
+    </w:p>
+    <w:p>
+      <w:pPr>
+        <w:rPr>
+          <w:lang w:val="en-US"/>
+        </w:rPr>
+      </w:pPr>
+      <w:r>
+        <w:rPr>
+          <w:lang w:val="en-US"/>
+        </w:rPr>
+        <w:t xml:space="preserve"> );</w:t>
+      </w:r>
+    </w:p>
+    <w:p>
+      <w:pPr>
+        <w:rPr>
+          <w:lang w:val="en-US"/>
+        </w:rPr>
+      </w:pPr>
+    </w:p>
+    <w:p>
+      <w:pPr>
+        <w:rPr>
+          <w:lang w:val="en-US"/>
+        </w:rPr>
+      </w:pPr>
+      <w:r>
+        <w:rPr>
+          <w:lang w:val="en-US"/>
+        </w:rPr>
+        <w:t>observable.subscribe((value) =&gt; {</w:t>
+      </w:r>
+    </w:p>
+    <w:p>
+      <w:pPr>
+        <w:rPr>
+          <w:lang w:val="en-US"/>
+        </w:rPr>
+      </w:pPr>
+      <w:r>
+        <w:rPr>
+          <w:lang w:val="en-US"/>
+        </w:rPr>
+        <w:lastRenderedPageBreak/>
+        <w:t xml:space="preserve">  console.log('From second subscribe', value);</w:t>
+      </w:r>
+    </w:p>
+    <w:p>
+      <w:pPr>
+        <w:rPr>
+          <w:lang w:val="en-US"/>
+        </w:rPr>
+      </w:pPr>
+      <w:r>
+        <w:rPr>
+          <w:lang w:val="en-US"/>
+        </w:rPr>
+        <w:t>});</w:t>
+      </w:r>
+    </w:p>
+    <w:p>
+      <w:pPr>
+        <w:rPr>
+          <w:lang w:val="en-US"/>
+        </w:rPr>
+      </w:pPr>
+    </w:p>
+    <w:p>
+      <w:pPr>
+        <w:rPr>
+          <w:lang w:val="en-US"/>
+        </w:rPr>
+      </w:pPr>
+      <w:r>
+        <w:rPr>
+          <w:lang w:val="en-US"/>
+        </w:rPr>
+        <w:t>/*</w:t>
+      </w:r>
+    </w:p>
+    <w:p>
+      <w:pPr>
+        <w:rPr>
+          <w:lang w:val="en-US"/>
+        </w:rPr>
+      </w:pPr>
+      <w:r>
+        <w:rPr>
+          <w:lang w:val="en-US"/>
+        </w:rPr>
+        <w:t>observable.subscribe({</w:t>
+      </w:r>
+    </w:p>
+    <w:p>
+      <w:pPr>
+        <w:rPr>
+          <w:lang w:val="en-US"/>
+        </w:rPr>
+      </w:pPr>
+      <w:r>
+        <w:rPr>
+          <w:lang w:val="en-US"/>
+        </w:rPr>
+        <w:t xml:space="preserve">  </w:t>
+      </w:r>
+    </w:p>
+    <w:p>
+      <w:pPr>
+        <w:rPr>
+          <w:lang w:val="en-US"/>
+        </w:rPr>
+      </w:pPr>
+      <w:r>
+        <w:rPr>
+          <w:lang w:val="en-US"/>
+        </w:rPr>
+        <w:t xml:space="preserve">  next(value){</w:t>
+      </w:r>
+    </w:p>
+    <w:p>
+      <w:pPr>
+        <w:rPr>
+          <w:lang w:val="en-US"/>
+        </w:rPr>
+      </w:pPr>
+      <w:r>
+        <w:rPr>
+          <w:lang w:val="en-US"/>
+        </w:rPr>
+        <w:t xml:space="preserve">    console.log('Got a value', value);</w:t>
+      </w:r>
+    </w:p>
+    <w:p>
+      <w:pPr>
+        <w:rPr>
+          <w:lang w:val="en-US"/>
+        </w:rPr>
+      </w:pPr>
+      <w:r>
+        <w:rPr>
+          <w:lang w:val="en-US"/>
+        </w:rPr>
+        <w:t xml:space="preserve">  },</w:t>
+      </w:r>
+    </w:p>
+    <w:p>
+      <w:pPr>
+        <w:rPr>
+          <w:lang w:val="en-US"/>
+        </w:rPr>
+      </w:pPr>
+      <w:r>
+        <w:rPr>
+          <w:lang w:val="en-US"/>
+        </w:rPr>
+        <w:t xml:space="preserve">  complete(){</w:t>
+      </w:r>
+    </w:p>
+    <w:p>
+      <w:pPr>
+        <w:rPr>
+          <w:lang w:val="en-US"/>
+        </w:rPr>
+      </w:pPr>
+      <w:r>
+        <w:rPr>
+          <w:lang w:val="en-US"/>
+        </w:rPr>
+        <w:t xml:space="preserve">    console.log('Observable is complete. Dont expect any more values');</w:t>
+      </w:r>
+    </w:p>
+    <w:p>
+      <w:pPr>
+        <w:rPr>
+          <w:lang w:val="en-US"/>
+        </w:rPr>
+      </w:pPr>
+      <w:r>
+        <w:rPr>
+          <w:lang w:val="en-US"/>
+        </w:rPr>
+        <w:t xml:space="preserve">  },</w:t>
+      </w:r>
+    </w:p>
+    <w:p>
+      <w:pPr>
+        <w:rPr>
+          <w:lang w:val="en-US"/>
+        </w:rPr>
+      </w:pPr>
+      <w:r>
+        <w:rPr>
+          <w:lang w:val="en-US"/>
+        </w:rPr>
+        <w:t xml:space="preserve">  error(err){</w:t>
+      </w:r>
+    </w:p>
+    <w:p>
+      <w:pPr>
+        <w:rPr>
+          <w:lang w:val="en-US"/>
+        </w:rPr>
+      </w:pPr>
+      <w:r>
+        <w:rPr>
+          <w:lang w:val="en-US"/>
+        </w:rPr>
+        <w:t xml:space="preserve">    console.log('Bad thing!!!', err.message);</w:t>
+      </w:r>
+    </w:p>
+    <w:p>
+      <w:pPr>
+        <w:rPr>
+          <w:lang w:val="en-US"/>
+        </w:rPr>
+      </w:pPr>
+      <w:r>
+        <w:rPr>
+          <w:lang w:val="en-US"/>
+        </w:rPr>
+        <w:t xml:space="preserve">  }</w:t>
+      </w:r>
+    </w:p>
+    <w:p>
+      <w:pPr>
+        <w:rPr>
+          <w:lang w:val="en-US"/>
+        </w:rPr>
+      </w:pPr>
+      <w:r>
+        <w:rPr>
+          <w:lang w:val="en-US"/>
+        </w:rPr>
+        <w:t xml:space="preserve">  </w:t>
+      </w:r>
+    </w:p>
+    <w:p>
+      <w:pPr>
+        <w:rPr>
+          <w:lang w:val="en-US"/>
+        </w:rPr>
+      </w:pPr>
+      <w:r>
+        <w:rPr>
+          <w:lang w:val="en-US"/>
+        </w:rPr>
+        <w:t>});</w:t>
+      </w:r>
+    </w:p>
+    <w:p>
+      <w:pPr>
+        <w:rPr>
+          <w:lang w:val="en-US"/>
+        </w:rPr>
+      </w:pPr>
+      <w:r>
+        <w:rPr>
+          <w:lang w:val="en-US"/>
+        </w:rPr>
+        <w:t>*/</w:t>
+      </w:r>
+    </w:p>
+    <w:p>
+      <w:pPr>
+        <w:rPr>
+          <w:lang w:val="en-US"/>
+        </w:rPr>
+      </w:pPr>
+    </w:p>
+    <w:p>
+      <w:pPr>
+        <w:rPr>
+          <w:lang w:val="en-US"/>
+        </w:rPr>
+      </w:pPr>
+      <w:r>
+        <w:rPr>
+          <w:lang w:val="en-US"/>
+        </w:rPr>
+        <w:t>//only here because tool requires is</w:t>
+      </w:r>
+    </w:p>
+    <w:p>
+      <w:pPr>
+        <w:rPr>
+          <w:lang w:val="en-US"/>
+        </w:rPr>
+      </w:pPr>
+      <w:r>
+        <w:rPr>
+          <w:lang w:val="en-US"/>
+        </w:rPr>
+        <w:t>//observable;</w:t>
+      </w:r>
+    </w:p>
+    <w:p>
+      <w:pPr>
+        <w:rPr>
+          <w:lang w:val="en-US"/>
+        </w:rPr>
+      </w:pPr>
+      <w:r>
+        <w:rPr>
+          <w:lang w:val="en-US"/>
+        </w:rPr>
+        <w:t>new Observable(() =&gt; {});</w:t>
+      </w:r>
+    </w:p>
+    <w:p>
+      <w:pPr>
+        <w:rPr>
+          <w:lang w:val="en-US"/>
+        </w:rPr>
+      </w:pPr>
+    </w:p>
+    <w:p>
+      <w:pPr>
+        <w:rPr>
+          <w:lang w:val="en-US"/>
+        </w:rPr>
+      </w:pPr>
+      <w:r>
+        <w:rPr>
+          <w:lang w:val="en-US"/>
+        </w:rPr>
+        <w:t>/*</w:t>
+      </w:r>
+    </w:p>
+    <w:p>
+      <w:pPr>
+        <w:rPr>
+          <w:lang w:val="en-US"/>
+        </w:rPr>
+      </w:pPr>
+      <w:r>
+        <w:rPr>
+          <w:lang w:val="en-US"/>
+        </w:rPr>
+        <w:t>const { fromEvent } = Rx;</w:t>
+      </w:r>
+    </w:p>
+    <w:p>
+      <w:pPr>
+        <w:rPr>
+          <w:lang w:val="en-US"/>
+        </w:rPr>
+      </w:pPr>
+      <w:r>
+        <w:rPr>
+          <w:lang w:val="en-US"/>
+        </w:rPr>
+        <w:t>const { map, pluck } = RxOperators;</w:t>
+      </w:r>
+    </w:p>
+    <w:p>
+      <w:pPr>
+        <w:rPr>
+          <w:lang w:val="en-US"/>
+        </w:rPr>
+      </w:pPr>
+    </w:p>
+    <w:p>
+      <w:pPr>
+        <w:rPr>
+          <w:lang w:val="en-US"/>
+        </w:rPr>
+      </w:pPr>
+      <w:r>
+        <w:rPr>
+          <w:lang w:val="en-US"/>
+        </w:rPr>
+        <w:t>const input = document.createElement('input');</w:t>
+      </w:r>
+    </w:p>
+    <w:p>
+      <w:pPr>
+        <w:rPr>
+          <w:lang w:val="en-US"/>
+        </w:rPr>
+      </w:pPr>
+      <w:r>
+        <w:rPr>
+          <w:lang w:val="en-US"/>
+        </w:rPr>
+        <w:t>const container = document.querySelector('.container');</w:t>
+      </w:r>
+    </w:p>
+    <w:p>
+      <w:pPr>
+        <w:rPr>
+          <w:lang w:val="en-US"/>
+        </w:rPr>
+      </w:pPr>
+      <w:r>
+        <w:rPr>
+          <w:lang w:val="en-US"/>
+        </w:rPr>
+        <w:lastRenderedPageBreak/>
+        <w:t>container.appendChild(input);</w:t>
+      </w:r>
+    </w:p>
+    <w:p>
+      <w:pPr>
+        <w:rPr>
+          <w:lang w:val="en-US"/>
+        </w:rPr>
+      </w:pPr>
+    </w:p>
+    <w:p>
+      <w:pPr>
+        <w:rPr>
+          <w:lang w:val="en-US"/>
+        </w:rPr>
+      </w:pPr>
+      <w:r>
+        <w:rPr>
+          <w:lang w:val="en-US"/>
+        </w:rPr>
+        <w:t>const observable = fromEvent(input, 'input')</w:t>
+      </w:r>
+    </w:p>
+    <w:p>
+      <w:pPr>
+        <w:rPr>
+          <w:lang w:val="en-US"/>
+        </w:rPr>
+      </w:pPr>
+      <w:r>
+        <w:rPr>
+          <w:lang w:val="en-US"/>
+        </w:rPr>
+        <w:tab/>
+        <w:t>.pipe(</w:t>
+      </w:r>
+    </w:p>
+    <w:p>
+      <w:pPr>
+        <w:rPr>
+          <w:lang w:val="en-US"/>
+        </w:rPr>
+      </w:pPr>
+      <w:r>
+        <w:rPr>
+          <w:lang w:val="en-US"/>
+        </w:rPr>
+        <w:t xml:space="preserve">    pluck('target', 'value'),</w:t>
+      </w:r>
+    </w:p>
+    <w:p>
+      <w:pPr>
+        <w:rPr>
+          <w:lang w:val="en-US"/>
+        </w:rPr>
+      </w:pPr>
+      <w:r>
+        <w:rPr>
+          <w:lang w:val="en-US"/>
+        </w:rPr>
+        <w:t xml:space="preserve">    map(value =&gt; parseInt(value)),</w:t>
+      </w:r>
+    </w:p>
+    <w:p>
+      <w:pPr>
+        <w:rPr>
+          <w:lang w:val="en-US"/>
+        </w:rPr>
+      </w:pPr>
+      <w:r>
+        <w:rPr>
+          <w:lang w:val="en-US"/>
+        </w:rPr>
+        <w:t xml:space="preserve">    map(value =&gt; {</w:t>
+      </w:r>
+    </w:p>
+    <w:p>
+      <w:pPr>
+        <w:rPr>
+          <w:lang w:val="en-US"/>
+        </w:rPr>
+      </w:pPr>
+      <w:r>
+        <w:rPr>
+          <w:lang w:val="en-US"/>
+        </w:rPr>
+        <w:t xml:space="preserve">      if(isNaN(value)){</w:t>
+      </w:r>
+    </w:p>
+    <w:p>
+      <w:pPr>
+        <w:rPr>
+          <w:lang w:val="en-US"/>
+        </w:rPr>
+      </w:pPr>
+      <w:r>
+        <w:rPr>
+          <w:lang w:val="en-US"/>
+        </w:rPr>
+        <w:t xml:space="preserve">        throw new Error('Enter a number!');</w:t>
+      </w:r>
+    </w:p>
+    <w:p>
+      <w:pPr>
+        <w:rPr>
+          <w:lang w:val="en-US"/>
+        </w:rPr>
+      </w:pPr>
+      <w:r>
+        <w:rPr>
+          <w:lang w:val="en-US"/>
+        </w:rPr>
+        <w:t xml:space="preserve">      }</w:t>
+      </w:r>
+    </w:p>
+    <w:p>
+      <w:pPr>
+        <w:rPr>
+          <w:lang w:val="en-US"/>
+        </w:rPr>
+      </w:pPr>
+      <w:r>
+        <w:rPr>
+          <w:lang w:val="en-US"/>
+        </w:rPr>
+        <w:t xml:space="preserve">      return value;</w:t>
+      </w:r>
+    </w:p>
+    <w:p>
+      <w:pPr>
+        <w:rPr>
+          <w:lang w:val="en-US"/>
+        </w:rPr>
+      </w:pPr>
+      <w:r>
+        <w:rPr>
+          <w:lang w:val="en-US"/>
+        </w:rPr>
+        <w:t xml:space="preserve">    })</w:t>
+      </w:r>
+    </w:p>
+    <w:p>
+      <w:pPr>
+        <w:rPr>
+          <w:lang w:val="en-US"/>
+        </w:rPr>
+      </w:pPr>
+      <w:r>
+        <w:rPr>
+          <w:lang w:val="en-US"/>
+        </w:rPr>
+        <w:t xml:space="preserve">  )</w:t>
+      </w:r>
+    </w:p>
+    <w:p>
+      <w:pPr>
+        <w:rPr>
+          <w:lang w:val="en-US"/>
+        </w:rPr>
+      </w:pPr>
+    </w:p>
+    <w:p>
+      <w:pPr>
+        <w:rPr>
+          <w:lang w:val="en-US"/>
+        </w:rPr>
+      </w:pPr>
+      <w:r>
+        <w:rPr>
+          <w:lang w:val="en-US"/>
+        </w:rPr>
+        <w:t>observable.subscribe({</w:t>
+      </w:r>
+    </w:p>
+    <w:p>
+      <w:pPr>
+        <w:rPr>
+          <w:lang w:val="en-US"/>
+        </w:rPr>
+      </w:pPr>
+      <w:r>
+        <w:rPr>
+          <w:lang w:val="en-US"/>
+        </w:rPr>
+        <w:tab/>
+        <w:t>next(value){</w:t>
+      </w:r>
+    </w:p>
+    <w:p>
+      <w:pPr>
+        <w:rPr>
+          <w:lang w:val="en-US"/>
+        </w:rPr>
+      </w:pPr>
+      <w:r>
+        <w:rPr>
+          <w:lang w:val="en-US"/>
+        </w:rPr>
+        <w:t xml:space="preserve">    console.log(`Your value is ${value}`);</w:t>
+      </w:r>
+    </w:p>
+    <w:p>
+      <w:pPr>
+        <w:rPr>
+          <w:lang w:val="en-US"/>
+        </w:rPr>
+      </w:pPr>
+      <w:r>
+        <w:rPr>
+          <w:lang w:val="en-US"/>
+        </w:rPr>
+        <w:t xml:space="preserve">  },</w:t>
+      </w:r>
+    </w:p>
+    <w:p>
+      <w:pPr>
+        <w:rPr>
+          <w:lang w:val="en-US"/>
+        </w:rPr>
+      </w:pPr>
+      <w:r>
+        <w:rPr>
+          <w:lang w:val="en-US"/>
+        </w:rPr>
+        <w:t xml:space="preserve">  error(err){</w:t>
+      </w:r>
+    </w:p>
+    <w:p>
+      <w:pPr>
+        <w:rPr>
+          <w:lang w:val="en-US"/>
+        </w:rPr>
+      </w:pPr>
+      <w:r>
+        <w:rPr>
+          <w:lang w:val="en-US"/>
+        </w:rPr>
+        <w:t xml:space="preserve">    console.error('BAD THING HAPPENED!!', err.message)</w:t>
+      </w:r>
+    </w:p>
+    <w:p>
+      <w:pPr>
+        <w:rPr>
+          <w:lang w:val="en-US"/>
+        </w:rPr>
+      </w:pPr>
+      <w:r>
+        <w:rPr>
+          <w:lang w:val="en-US"/>
+        </w:rPr>
+        <w:t>}</w:t>
+      </w:r>
+    </w:p>
+    <w:p>
+      <w:pPr>
+        <w:rPr>
+          <w:lang w:val="en-US"/>
+        </w:rPr>
+      </w:pPr>
+      <w:r>
+        <w:rPr>
+          <w:lang w:val="en-US"/>
+        </w:rPr>
+        <w:t>});</w:t>
+      </w:r>
+    </w:p>
+    <w:p>
+      <w:pPr>
+        <w:rPr>
+          <w:lang w:val="en-US"/>
+        </w:rPr>
+      </w:pPr>
+    </w:p>
+    <w:p>
+      <w:pPr>
+        <w:rPr>
+          <w:lang w:val="en-US"/>
+        </w:rPr>
+      </w:pPr>
+    </w:p>
+    <w:p>
+      <w:pPr>
+        <w:rPr>
+          <w:lang w:val="en-US"/>
+        </w:rPr>
+      </w:pPr>
+      <w:r>
+        <w:rPr>
+          <w:lang w:val="en-US"/>
+        </w:rPr>
+        <w:t>//This is specific to this tool, we don't need to write this in the real world</w:t>
+      </w:r>
+    </w:p>
+    <w:p>
+      <w:pPr>
+        <w:rPr>
+          <w:lang w:val="en-US"/>
+        </w:rPr>
+      </w:pPr>
+      <w:r>
+        <w:rPr>
+          <w:lang w:val="en-US"/>
+        </w:rPr>
+        <w:t>observable;</w:t>
+      </w:r>
+    </w:p>
+    <w:p>
+      <w:pPr>
+        <w:rPr>
+          <w:lang w:val="en-US"/>
+        </w:rPr>
+      </w:pPr>
+      <w:r>
+        <w:rPr>
+          <w:lang w:val="en-US"/>
+        </w:rPr>
+        <w:t>*/</w:t>
       </w:r>
     </w:p>
     <w:sectPr>

</xml_diff>